<commit_message>
first file documenting introduction and data sections
</commit_message>
<xml_diff>
--- a/IBM Data Science Capstone Project Report.docx
+++ b/IBM Data Science Capstone Project Report.docx
@@ -38,6 +38,15 @@
           <w:szCs w:val="44"/>
         </w:rPr>
         <w:t xml:space="preserve">Oil </w:t>
+      </w:r>
+      <w:r>
+        <w:rPr>
+          <w:b/>
+          <w:bCs/>
+          <w:sz w:val="44"/>
+          <w:szCs w:val="44"/>
+        </w:rPr>
+        <w:t xml:space="preserve">and Gasoline </w:t>
       </w:r>
       <w:r>
         <w:rPr>
@@ -719,27 +728,7 @@
           <w:sz w:val="28"/>
           <w:szCs w:val="28"/>
         </w:rPr>
-        <w:t xml:space="preserve">The data is first collected via an excel add-in and a comma delimited file created to load into a </w:t>
-      </w:r>
-      <w:proofErr w:type="spellStart"/>
-      <w:r>
-        <w:rPr>
-          <w:rFonts w:ascii="Calibri" w:eastAsia="Times New Roman" w:hAnsi="Calibri" w:cs="Calibri"/>
-          <w:color w:val="000000"/>
-          <w:sz w:val="28"/>
-          <w:szCs w:val="28"/>
-        </w:rPr>
-        <w:t>Jupyter</w:t>
-      </w:r>
-      <w:proofErr w:type="spellEnd"/>
-      <w:r>
-        <w:rPr>
-          <w:rFonts w:ascii="Calibri" w:eastAsia="Times New Roman" w:hAnsi="Calibri" w:cs="Calibri"/>
-          <w:color w:val="000000"/>
-          <w:sz w:val="28"/>
-          <w:szCs w:val="28"/>
-        </w:rPr>
-        <w:t xml:space="preserve"> notebook via the </w:t>
+        <w:t xml:space="preserve">The data is first collected via an excel add-in and a comma delimited file created to load into a Jupyter notebook via the </w:t>
       </w:r>
       <w:proofErr w:type="gramStart"/>
       <w:r>

</xml_diff>